<commit_message>
Some changes to analyses
</commit_message>
<xml_diff>
--- a/Materials/Questionnaires, Items.docx
+++ b/Materials/Questionnaires, Items.docx
@@ -666,23 +666,7 @@
           <w:rFonts w:ascii="Times New Roman" w:hAnsi="Times New Roman" w:cs="Times New Roman"/>
           <w:shd w:val="clear" w:color="auto" w:fill="FFFFFF"/>
         </w:rPr>
-        <w:t xml:space="preserve">Crimson </w:t>
-      </w:r>
-      <w:proofErr w:type="gramStart"/>
-      <w:r>
-        <w:rPr>
-          <w:rFonts w:ascii="Times New Roman" w:hAnsi="Times New Roman" w:cs="Times New Roman"/>
-          <w:shd w:val="clear" w:color="auto" w:fill="FFFFFF"/>
-        </w:rPr>
-        <w:t>doesn't</w:t>
-      </w:r>
-      <w:proofErr w:type="gramEnd"/>
-      <w:r>
-        <w:rPr>
-          <w:rFonts w:ascii="Times New Roman" w:hAnsi="Times New Roman" w:cs="Times New Roman"/>
-          <w:shd w:val="clear" w:color="auto" w:fill="FFFFFF"/>
-        </w:rPr>
-        <w:t xml:space="preserve"> care about the needy.</w:t>
+        <w:t>Crimson doesn't care about the needy.</w:t>
       </w:r>
     </w:p>
     <w:p>
@@ -945,23 +929,7 @@
           <w:rFonts w:ascii="Times New Roman" w:hAnsi="Times New Roman" w:cs="Times New Roman"/>
           <w:shd w:val="clear" w:color="auto" w:fill="FFFFFF"/>
         </w:rPr>
-        <w:t xml:space="preserve">Some people lost out </w:t>
-      </w:r>
-      <w:proofErr w:type="gramStart"/>
-      <w:r>
-        <w:rPr>
-          <w:rFonts w:ascii="Times New Roman" w:hAnsi="Times New Roman" w:cs="Times New Roman"/>
-          <w:shd w:val="clear" w:color="auto" w:fill="FFFFFF"/>
-        </w:rPr>
-        <w:t>as a result of</w:t>
-      </w:r>
-      <w:proofErr w:type="gramEnd"/>
-      <w:r>
-        <w:rPr>
-          <w:rFonts w:ascii="Times New Roman" w:hAnsi="Times New Roman" w:cs="Times New Roman"/>
-          <w:shd w:val="clear" w:color="auto" w:fill="FFFFFF"/>
-        </w:rPr>
-        <w:t xml:space="preserve"> Crimson's behavior.</w:t>
+        <w:t>Some people lost out as a result of Crimson's behavior.</w:t>
       </w:r>
     </w:p>
     <w:p>
@@ -984,7 +952,35 @@
           <w:rFonts w:ascii="Times New Roman" w:hAnsi="Times New Roman" w:cs="Times New Roman"/>
           <w:shd w:val="clear" w:color="auto" w:fill="FFFFFF"/>
         </w:rPr>
-        <w:t>Crimson's behavior results in people getting harmed in one way or another.</w:t>
+        <w:t xml:space="preserve">Crimson's behavior results in people getting harmed </w:t>
+      </w:r>
+      <w:r>
+        <w:rPr>
+          <w:rFonts w:ascii="Times New Roman" w:hAnsi="Times New Roman" w:cs="Times New Roman"/>
+          <w:shd w:val="clear" w:color="auto" w:fill="FFFFFF"/>
+        </w:rPr>
+        <w:t>(</w:t>
+      </w:r>
+      <w:r>
+        <w:rPr>
+          <w:rFonts w:ascii="Times New Roman" w:hAnsi="Times New Roman" w:cs="Times New Roman"/>
+          <w:shd w:val="clear" w:color="auto" w:fill="FFFFFF"/>
+        </w:rPr>
+        <w:t>in one way or another</w:t>
+      </w:r>
+      <w:r>
+        <w:rPr>
+          <w:rFonts w:ascii="Times New Roman" w:hAnsi="Times New Roman" w:cs="Times New Roman"/>
+          <w:shd w:val="clear" w:color="auto" w:fill="FFFFFF"/>
+        </w:rPr>
+        <w:t>)</w:t>
+      </w:r>
+      <w:r>
+        <w:rPr>
+          <w:rFonts w:ascii="Times New Roman" w:hAnsi="Times New Roman" w:cs="Times New Roman"/>
+          <w:shd w:val="clear" w:color="auto" w:fill="FFFFFF"/>
+        </w:rPr>
+        <w:t>.</w:t>
       </w:r>
     </w:p>
     <w:p>
@@ -1578,7 +1574,21 @@
           <w:rFonts w:ascii="Times New Roman" w:hAnsi="Times New Roman" w:cs="Times New Roman"/>
           <w:shd w:val="clear" w:color="auto" w:fill="FFFFFF"/>
         </w:rPr>
-        <w:t>Crimson is primarily motivated by its customers interests (and not its own interests).</w:t>
+        <w:t xml:space="preserve">Crimson is primarily motivated by </w:t>
+      </w:r>
+      <w:r>
+        <w:rPr>
+          <w:rFonts w:ascii="Times New Roman" w:hAnsi="Times New Roman" w:cs="Times New Roman"/>
+          <w:shd w:val="clear" w:color="auto" w:fill="FFFFFF"/>
+        </w:rPr>
+        <w:t>the interest of its customers</w:t>
+      </w:r>
+      <w:r>
+        <w:rPr>
+          <w:rFonts w:ascii="Times New Roman" w:hAnsi="Times New Roman" w:cs="Times New Roman"/>
+          <w:shd w:val="clear" w:color="auto" w:fill="FFFFFF"/>
+        </w:rPr>
+        <w:t xml:space="preserve"> (and not its own interests).</w:t>
       </w:r>
     </w:p>
     <w:p>
@@ -1624,7 +1634,21 @@
           <w:rFonts w:ascii="Times New Roman" w:hAnsi="Times New Roman" w:cs="Times New Roman"/>
           <w:shd w:val="clear" w:color="auto" w:fill="FFFFFF"/>
         </w:rPr>
-        <w:t>Crimson is trying to abuse some of its customers.</w:t>
+        <w:t xml:space="preserve">Crimson </w:t>
+      </w:r>
+      <w:r>
+        <w:rPr>
+          <w:rFonts w:ascii="Times New Roman" w:hAnsi="Times New Roman" w:cs="Times New Roman"/>
+          <w:shd w:val="clear" w:color="auto" w:fill="FFFFFF"/>
+        </w:rPr>
+        <w:t>has bad intentions</w:t>
+      </w:r>
+      <w:r>
+        <w:rPr>
+          <w:rFonts w:ascii="Times New Roman" w:hAnsi="Times New Roman" w:cs="Times New Roman"/>
+          <w:shd w:val="clear" w:color="auto" w:fill="FFFFFF"/>
+        </w:rPr>
+        <w:t>.</w:t>
       </w:r>
     </w:p>
     <w:p>
@@ -1640,259 +1664,6 @@
     </w:p>
     <w:p>
       <w:pPr>
-        <w:ind w:left="720"/>
-        <w:rPr>
-          <w:rFonts w:ascii="Times New Roman" w:hAnsi="Times New Roman" w:cs="Times New Roman"/>
-          <w:b/>
-          <w:bCs/>
-        </w:rPr>
-      </w:pPr>
-      <w:r>
-        <w:rPr>
-          <w:rFonts w:ascii="Times New Roman" w:hAnsi="Times New Roman" w:cs="Times New Roman"/>
-        </w:rPr>
-        <w:t xml:space="preserve"> </w:t>
-      </w:r>
-      <w:r>
-        <w:rPr>
-          <w:rFonts w:ascii="Times New Roman" w:hAnsi="Times New Roman" w:cs="Times New Roman"/>
-          <w:b/>
-          <w:bCs/>
-        </w:rPr>
-        <w:t xml:space="preserve">Nation identification (Study 2): Based on </w:t>
-      </w:r>
-      <w:r>
-        <w:rPr>
-          <w:rFonts w:ascii="Times New Roman" w:hAnsi="Times New Roman" w:cs="Times New Roman"/>
-          <w:b/>
-          <w:bCs/>
-        </w:rPr>
-        <w:fldChar w:fldCharType="begin"/>
-      </w:r>
-      <w:r>
-        <w:rPr>
-          <w:rFonts w:ascii="Times New Roman" w:hAnsi="Times New Roman" w:cs="Times New Roman"/>
-          <w:b/>
-          <w:bCs/>
-        </w:rPr>
-        <w:instrText xml:space="preserve"> ADDIN EN.CITE &lt;EndNote&gt;&lt;Cite AuthorYear="1"&gt;&lt;Author&gt;Wohl&lt;/Author&gt;&lt;Year&gt;2005&lt;/Year&gt;&lt;RecNum&gt;227&lt;/RecNum&gt;&lt;DisplayText&gt;Wohl and Branscombe (2005)&lt;/DisplayText&gt;&lt;record&gt;&lt;rec-number&gt;227&lt;/rec-number&gt;&lt;foreign-keys&gt;&lt;key app="EN" db-id="f9rw9xa992padee9txkp225xezxtwx2atve0" timestamp="1628130774"&gt;227&lt;/key&gt;&lt;/foreign-keys&gt;&lt;ref-type name="Journal Article"&gt;17&lt;/ref-type&gt;&lt;contributors&gt;&lt;authors&gt;&lt;author&gt;Wohl, Michael J. A.&lt;/author&gt;&lt;author&gt;Branscombe, Nyla R.&lt;/author&gt;&lt;/authors&gt;&lt;/contributors&gt;&lt;titles&gt;&lt;title&gt;Forgiveness and Collective Guilt Assignment to Historical Perpetrator Groups Depend on Level of Social Category Inclusiveness&lt;/title&gt;&lt;secondary-title&gt;J Pers Soc Psychol&lt;/secondary-title&gt;&lt;/titles&gt;&lt;periodical&gt;&lt;full-title&gt;J Pers Soc Psychol&lt;/full-title&gt;&lt;/periodical&gt;&lt;pages&gt;288-303&lt;/pages&gt;&lt;volume&gt;88&lt;/volume&gt;&lt;number&gt;2&lt;/number&gt;&lt;keywords&gt;&lt;keyword&gt;Adolescent&lt;/keyword&gt;&lt;keyword&gt;Adult&lt;/keyword&gt;&lt;keyword&gt;Aggression&lt;/keyword&gt;&lt;keyword&gt;Attitude&lt;/keyword&gt;&lt;keyword&gt;Biological and medical sciences&lt;/keyword&gt;&lt;keyword&gt;Cooperative Behavior&lt;/keyword&gt;&lt;keyword&gt;Female&lt;/keyword&gt;&lt;keyword&gt;Fundamental and applied biological sciences. Psychology&lt;/keyword&gt;&lt;keyword&gt;Germany&lt;/keyword&gt;&lt;keyword&gt;Guilt&lt;/keyword&gt;&lt;keyword&gt;Holocaust&lt;/keyword&gt;&lt;keyword&gt;Humans&lt;/keyword&gt;&lt;keyword&gt;Jews&lt;/keyword&gt;&lt;keyword&gt;Male&lt;/keyword&gt;&lt;keyword&gt;Middle Aged&lt;/keyword&gt;&lt;keyword&gt;Psychology. Psychoanalysis. Psychiatry&lt;/keyword&gt;&lt;keyword&gt;Psychology. Psychophysiology&lt;/keyword&gt;&lt;keyword&gt;Research&lt;/keyword&gt;&lt;keyword&gt;Social aspects&lt;/keyword&gt;&lt;keyword&gt;Social attribution, perception and cognition&lt;/keyword&gt;&lt;keyword&gt;Social Identification&lt;/keyword&gt;&lt;keyword&gt;Social psychology&lt;/keyword&gt;&lt;keyword&gt;Surveys and Questionnaires&lt;/keyword&gt;&lt;/keywords&gt;&lt;dates&gt;&lt;year&gt;2005&lt;/year&gt;&lt;/dates&gt;&lt;pub-location&gt;Washington, DC&lt;/pub-location&gt;&lt;publisher&gt;Washington, DC: American Psychological Association&lt;/publisher&gt;&lt;isbn&gt;0022-3514&lt;/isbn&gt;&lt;urls&gt;&lt;/urls&gt;&lt;electronic-resource-num&gt;10.1037/0022-3514.88.2.288&lt;/electronic-resource-num&gt;&lt;/record&gt;&lt;/Cite&gt;&lt;/EndNote&gt;</w:instrText>
-      </w:r>
-      <w:r>
-        <w:rPr>
-          <w:rFonts w:ascii="Times New Roman" w:hAnsi="Times New Roman" w:cs="Times New Roman"/>
-          <w:b/>
-          <w:bCs/>
-        </w:rPr>
-        <w:fldChar w:fldCharType="separate"/>
-      </w:r>
-      <w:r>
-        <w:rPr>
-          <w:rFonts w:ascii="Times New Roman" w:hAnsi="Times New Roman" w:cs="Times New Roman"/>
-          <w:b/>
-          <w:bCs/>
-          <w:noProof/>
-        </w:rPr>
-        <w:t>Wohl and Branscombe (2005)</w:t>
-      </w:r>
-      <w:r>
-        <w:rPr>
-          <w:rFonts w:ascii="Times New Roman" w:hAnsi="Times New Roman" w:cs="Times New Roman"/>
-          <w:b/>
-          <w:bCs/>
-        </w:rPr>
-        <w:fldChar w:fldCharType="end"/>
-      </w:r>
-      <w:r>
-        <w:rPr>
-          <w:rFonts w:ascii="Times New Roman" w:hAnsi="Times New Roman" w:cs="Times New Roman"/>
-          <w:b/>
-          <w:bCs/>
-        </w:rPr>
-        <w:t xml:space="preserve"> and </w:t>
-      </w:r>
-      <w:r>
-        <w:rPr>
-          <w:rFonts w:ascii="Times New Roman" w:hAnsi="Times New Roman" w:cs="Times New Roman"/>
-          <w:b/>
-          <w:bCs/>
-        </w:rPr>
-        <w:fldChar w:fldCharType="begin"/>
-      </w:r>
-      <w:r>
-        <w:rPr>
-          <w:rFonts w:ascii="Times New Roman" w:hAnsi="Times New Roman" w:cs="Times New Roman"/>
-          <w:b/>
-          <w:bCs/>
-        </w:rPr>
-        <w:instrText xml:space="preserve"> ADDIN EN.CITE &lt;EndNote&gt;&lt;Cite AuthorYear="1"&gt;&lt;Author&gt;McGrath&lt;/Author&gt;&lt;Year&gt;2007&lt;/Year&gt;&lt;RecNum&gt;228&lt;/RecNum&gt;&lt;DisplayText&gt;McGrath (2007)&lt;/DisplayText&gt;&lt;record&gt;&lt;rec-number&gt;228&lt;/rec-number&gt;&lt;foreign-keys&gt;&lt;key app="EN" db-id="f9rw9xa992padee9txkp225xezxtwx2atve0" timestamp="1628132077"&gt;228&lt;/key&gt;&lt;/foreign-keys&gt;&lt;ref-type name="Thesis"&gt;32&lt;/ref-type&gt;&lt;contributors&gt;&lt;authors&gt;&lt;author&gt;McGrath, April&lt;/author&gt;&lt;/authors&gt;&lt;/contributors&gt;&lt;titles&gt;&lt;title&gt;You Traitor: Forgiveness when an Ingroup Member Forges an Alliance with the Outgroup&lt;/title&gt;&lt;secondary-title&gt;Department of Psychology&lt;/secondary-title&gt;&lt;/titles&gt;&lt;volume&gt;Master of Arts&lt;/volume&gt;&lt;dates&gt;&lt;year&gt;2007&lt;/year&gt;&lt;/dates&gt;&lt;pub-location&gt;Ottawa&lt;/pub-location&gt;&lt;publisher&gt;Carleton University&lt;/publisher&gt;&lt;urls&gt;&lt;related-urls&gt;&lt;url&gt;https://curve.carleton.ca/4174d2c7-d690-41b4-9049-a751bd7cf693&lt;/url&gt;&lt;/related-urls&gt;&lt;/urls&gt;&lt;/record&gt;&lt;/Cite&gt;&lt;/EndNote&gt;</w:instrText>
-      </w:r>
-      <w:r>
-        <w:rPr>
-          <w:rFonts w:ascii="Times New Roman" w:hAnsi="Times New Roman" w:cs="Times New Roman"/>
-          <w:b/>
-          <w:bCs/>
-        </w:rPr>
-        <w:fldChar w:fldCharType="separate"/>
-      </w:r>
-      <w:r>
-        <w:rPr>
-          <w:rFonts w:ascii="Times New Roman" w:hAnsi="Times New Roman" w:cs="Times New Roman"/>
-          <w:b/>
-          <w:bCs/>
-          <w:noProof/>
-        </w:rPr>
-        <w:t>McGrath (2007)</w:t>
-      </w:r>
-      <w:r>
-        <w:rPr>
-          <w:rFonts w:ascii="Times New Roman" w:hAnsi="Times New Roman" w:cs="Times New Roman"/>
-          <w:b/>
-          <w:bCs/>
-        </w:rPr>
-        <w:fldChar w:fldCharType="end"/>
-      </w:r>
-    </w:p>
-    <w:p>
-      <w:pPr>
-        <w:pStyle w:val="ListParagraph"/>
-        <w:numPr>
-          <w:ilvl w:val="0"/>
-          <w:numId w:val="2"/>
-        </w:numPr>
-        <w:rPr>
-          <w:rFonts w:ascii="Times New Roman" w:hAnsi="Times New Roman" w:cs="Times New Roman"/>
-          <w:b/>
-          <w:bCs/>
-        </w:rPr>
-      </w:pPr>
-      <w:r>
-        <w:rPr>
-          <w:rFonts w:ascii="Times New Roman" w:hAnsi="Times New Roman" w:cs="Times New Roman"/>
-        </w:rPr>
-        <w:t>I see myself as a strong member of the United States.</w:t>
-      </w:r>
-    </w:p>
-    <w:p>
-      <w:pPr>
-        <w:pStyle w:val="ListParagraph"/>
-        <w:numPr>
-          <w:ilvl w:val="0"/>
-          <w:numId w:val="2"/>
-        </w:numPr>
-        <w:rPr>
-          <w:rFonts w:ascii="Times New Roman" w:hAnsi="Times New Roman" w:cs="Times New Roman"/>
-          <w:b/>
-          <w:bCs/>
-        </w:rPr>
-      </w:pPr>
-      <w:r>
-        <w:rPr>
-          <w:rFonts w:ascii="Times New Roman" w:hAnsi="Times New Roman" w:cs="Times New Roman"/>
-        </w:rPr>
-        <w:t>I am pleased to be a member of the United States.</w:t>
-      </w:r>
-    </w:p>
-    <w:p>
-      <w:pPr>
-        <w:pStyle w:val="ListParagraph"/>
-        <w:numPr>
-          <w:ilvl w:val="0"/>
-          <w:numId w:val="2"/>
-        </w:numPr>
-        <w:rPr>
-          <w:rFonts w:ascii="Times New Roman" w:hAnsi="Times New Roman" w:cs="Times New Roman"/>
-          <w:b/>
-          <w:bCs/>
-        </w:rPr>
-      </w:pPr>
-      <w:r>
-        <w:rPr>
-          <w:rFonts w:ascii="Times New Roman" w:hAnsi="Times New Roman" w:cs="Times New Roman"/>
-        </w:rPr>
-        <w:t>Being a member of the United States is very important to me.</w:t>
-      </w:r>
-    </w:p>
-    <w:p>
-      <w:pPr>
-        <w:pStyle w:val="ListParagraph"/>
-        <w:numPr>
-          <w:ilvl w:val="0"/>
-          <w:numId w:val="2"/>
-        </w:numPr>
-        <w:rPr>
-          <w:rFonts w:ascii="Times New Roman" w:hAnsi="Times New Roman" w:cs="Times New Roman"/>
-          <w:b/>
-          <w:bCs/>
-        </w:rPr>
-      </w:pPr>
-      <w:r>
-        <w:rPr>
-          <w:rFonts w:ascii="Times New Roman" w:hAnsi="Times New Roman" w:cs="Times New Roman"/>
-        </w:rPr>
-        <w:t>I feel strong ties with other people that live in the United States.</w:t>
-      </w:r>
-    </w:p>
-    <w:p>
-      <w:pPr>
-        <w:pStyle w:val="ListParagraph"/>
-        <w:numPr>
-          <w:ilvl w:val="0"/>
-          <w:numId w:val="2"/>
-        </w:numPr>
-        <w:rPr>
-          <w:rFonts w:ascii="Times New Roman" w:hAnsi="Times New Roman" w:cs="Times New Roman"/>
-          <w:b/>
-          <w:bCs/>
-        </w:rPr>
-      </w:pPr>
-      <w:r>
-        <w:rPr>
-          <w:rFonts w:ascii="Times New Roman" w:hAnsi="Times New Roman" w:cs="Times New Roman"/>
-        </w:rPr>
-        <w:t xml:space="preserve">Being a member of the United States </w:t>
-      </w:r>
-      <w:proofErr w:type="gramStart"/>
-      <w:r>
-        <w:rPr>
-          <w:rFonts w:ascii="Times New Roman" w:hAnsi="Times New Roman" w:cs="Times New Roman"/>
-        </w:rPr>
-        <w:t>is a reflection of</w:t>
-      </w:r>
-      <w:proofErr w:type="gramEnd"/>
-      <w:r>
-        <w:rPr>
-          <w:rFonts w:ascii="Times New Roman" w:hAnsi="Times New Roman" w:cs="Times New Roman"/>
-        </w:rPr>
-        <w:t xml:space="preserve"> who I am.</w:t>
-      </w:r>
-    </w:p>
-    <w:p>
-      <w:pPr>
-        <w:pStyle w:val="ListParagraph"/>
-        <w:numPr>
-          <w:ilvl w:val="0"/>
-          <w:numId w:val="2"/>
-        </w:numPr>
-        <w:rPr>
-          <w:rFonts w:ascii="Times New Roman" w:hAnsi="Times New Roman" w:cs="Times New Roman"/>
-        </w:rPr>
-      </w:pPr>
-      <w:r>
-        <w:rPr>
-          <w:rFonts w:ascii="Times New Roman" w:hAnsi="Times New Roman" w:cs="Times New Roman"/>
-        </w:rPr>
-        <w:t xml:space="preserve">I identify with other Americans. </w:t>
-      </w:r>
-    </w:p>
-    <w:p>
-      <w:pPr>
-        <w:rPr>
-          <w:rFonts w:ascii="Times New Roman" w:hAnsi="Times New Roman" w:cs="Times New Roman"/>
-        </w:rPr>
-      </w:pPr>
-    </w:p>
-    <w:p>
-      <w:pPr>
         <w:jc w:val="center"/>
         <w:rPr>
           <w:rFonts w:ascii="Times New Roman" w:hAnsi="Times New Roman" w:cs="Times New Roman"/>
@@ -1914,41 +1685,69 @@
         <w:pStyle w:val="EndNoteBibliography"/>
         <w:spacing w:after="0"/>
         <w:ind w:left="720" w:hanging="720"/>
-      </w:pPr>
-      <w:r>
-        <w:rPr>
-          <w:rFonts w:ascii="Times New Roman" w:hAnsi="Times New Roman" w:cs="Times New Roman"/>
+        <w:jc w:val="both"/>
+        <w:rPr>
+          <w:rFonts w:ascii="Times New Roman" w:hAnsi="Times New Roman" w:cs="Times New Roman"/>
+          <w:sz w:val="24"/>
+          <w:szCs w:val="24"/>
+        </w:rPr>
+      </w:pPr>
+      <w:r>
+        <w:rPr>
+          <w:rFonts w:ascii="Times New Roman" w:hAnsi="Times New Roman" w:cs="Times New Roman"/>
+          <w:sz w:val="24"/>
+          <w:szCs w:val="24"/>
         </w:rPr>
         <w:fldChar w:fldCharType="begin"/>
       </w:r>
       <w:r>
         <w:rPr>
           <w:rFonts w:ascii="Times New Roman" w:hAnsi="Times New Roman" w:cs="Times New Roman"/>
+          <w:sz w:val="24"/>
+          <w:szCs w:val="24"/>
         </w:rPr>
         <w:instrText xml:space="preserve"> ADDIN EN.REFLIST </w:instrText>
       </w:r>
       <w:r>
         <w:rPr>
           <w:rFonts w:ascii="Times New Roman" w:hAnsi="Times New Roman" w:cs="Times New Roman"/>
+          <w:sz w:val="24"/>
+          <w:szCs w:val="24"/>
         </w:rPr>
         <w:fldChar w:fldCharType="separate"/>
       </w:r>
       <w:r>
+        <w:rPr>
+          <w:rFonts w:ascii="Times New Roman" w:hAnsi="Times New Roman" w:cs="Times New Roman"/>
+          <w:sz w:val="24"/>
+          <w:szCs w:val="24"/>
+        </w:rPr>
         <w:t xml:space="preserve">Anderson, J. (2014). </w:t>
       </w:r>
       <w:r>
         <w:rPr>
-          <w:i/>
+          <w:rFonts w:ascii="Times New Roman" w:hAnsi="Times New Roman" w:cs="Times New Roman"/>
+          <w:i/>
+          <w:sz w:val="24"/>
+          <w:szCs w:val="24"/>
         </w:rPr>
         <w:t>Selfish, excessive, greedy: The psychological causes and consequences of perceptions of greed</w:t>
       </w:r>
       <w:r>
+        <w:rPr>
+          <w:rFonts w:ascii="Times New Roman" w:hAnsi="Times New Roman" w:cs="Times New Roman"/>
+          <w:sz w:val="24"/>
+          <w:szCs w:val="24"/>
+        </w:rPr>
         <w:t xml:space="preserve">, University of Arizona]. </w:t>
       </w:r>
       <w:hyperlink r:id="rId5" w:history="1">
         <w:r>
           <w:rPr>
             <w:rStyle w:val="Hyperlink"/>
+            <w:rFonts w:ascii="Times New Roman" w:hAnsi="Times New Roman" w:cs="Times New Roman"/>
+            <w:sz w:val="24"/>
+            <w:szCs w:val="24"/>
           </w:rPr>
           <w:t>http://hdl.handle.net/10150/316780</w:t>
         </w:r>
@@ -1959,153 +1758,122 @@
         <w:pStyle w:val="EndNoteBibliography"/>
         <w:spacing w:after="0"/>
         <w:ind w:left="720" w:hanging="720"/>
-      </w:pPr>
-      <w:r>
+        <w:jc w:val="both"/>
+        <w:rPr>
+          <w:rFonts w:ascii="Times New Roman" w:hAnsi="Times New Roman" w:cs="Times New Roman"/>
+          <w:sz w:val="24"/>
+          <w:szCs w:val="24"/>
+        </w:rPr>
+      </w:pPr>
+      <w:r>
+        <w:rPr>
+          <w:rFonts w:ascii="Times New Roman" w:hAnsi="Times New Roman" w:cs="Times New Roman"/>
+          <w:sz w:val="24"/>
+          <w:szCs w:val="24"/>
+        </w:rPr>
         <w:t xml:space="preserve">Grégoire, Y., Laufer, D., &amp; Tripp, T. (2010). A comprehensive model of customer direct and indirect revenge: understanding the effects of perceived greed and customer power. </w:t>
       </w:r>
       <w:r>
         <w:rPr>
-          <w:i/>
+          <w:rFonts w:ascii="Times New Roman" w:hAnsi="Times New Roman" w:cs="Times New Roman"/>
+          <w:i/>
+          <w:sz w:val="24"/>
+          <w:szCs w:val="24"/>
         </w:rPr>
         <w:t>Official Publication of the Academy of Marketing Science</w:t>
       </w:r>
       <w:r>
+        <w:rPr>
+          <w:rFonts w:ascii="Times New Roman" w:hAnsi="Times New Roman" w:cs="Times New Roman"/>
+          <w:sz w:val="24"/>
+          <w:szCs w:val="24"/>
+        </w:rPr>
         <w:t>,</w:t>
       </w:r>
       <w:r>
         <w:rPr>
-          <w:i/>
+          <w:rFonts w:ascii="Times New Roman" w:hAnsi="Times New Roman" w:cs="Times New Roman"/>
+          <w:i/>
+          <w:sz w:val="24"/>
+          <w:szCs w:val="24"/>
         </w:rPr>
         <w:t xml:space="preserve"> 38</w:t>
       </w:r>
       <w:r>
+        <w:rPr>
+          <w:rFonts w:ascii="Times New Roman" w:hAnsi="Times New Roman" w:cs="Times New Roman"/>
+          <w:sz w:val="24"/>
+          <w:szCs w:val="24"/>
+        </w:rPr>
         <w:t xml:space="preserve">(6), 738-758. </w:t>
       </w:r>
-      <w:hyperlink r:id="rId6" w:history="1">
-        <w:r>
-          <w:rPr>
-            <w:rStyle w:val="Hyperlink"/>
-          </w:rPr>
-          <w:t>https://doi.org/10.1007/s11747-009-0186-5</w:t>
-        </w:r>
-      </w:hyperlink>
-      <w:r>
-        <w:t xml:space="preserve"> </w:t>
-      </w:r>
-    </w:p>
-    <w:p>
-      <w:pPr>
-        <w:pStyle w:val="EndNoteBibliography"/>
-        <w:spacing w:after="0"/>
-        <w:ind w:left="720" w:hanging="720"/>
-      </w:pPr>
-      <w:r>
-        <w:t xml:space="preserve">Hülle, S., Hülle, S., Liebig, S., Liebig, S., May, M. J., &amp; May, M. J. (2018). Measuring Attitudes Toward Distributive Justice: The Basic Social Justice Orientations Scale. </w:t>
-      </w:r>
-      <w:r>
-        <w:rPr>
-          <w:i/>
-        </w:rPr>
-        <w:t>Social indicators research</w:t>
-      </w:r>
-      <w:r>
-        <w:t>,</w:t>
-      </w:r>
-      <w:r>
-        <w:rPr>
-          <w:i/>
-        </w:rPr>
-        <w:t xml:space="preserve"> 136</w:t>
-      </w:r>
-      <w:r>
-        <w:t xml:space="preserve">(2), 663-692. </w:t>
-      </w:r>
-      <w:hyperlink r:id="rId7" w:history="1">
-        <w:r>
-          <w:rPr>
-            <w:rStyle w:val="Hyperlink"/>
-          </w:rPr>
-          <w:t>https://doi.org/10.1007/s11205-017-1580-x</w:t>
-        </w:r>
-      </w:hyperlink>
-      <w:r>
-        <w:t xml:space="preserve"> </w:t>
-      </w:r>
-    </w:p>
-    <w:p>
-      <w:pPr>
-        <w:pStyle w:val="EndNoteBibliography"/>
-        <w:spacing w:after="0"/>
-        <w:ind w:left="720" w:hanging="720"/>
-      </w:pPr>
-      <w:r>
-        <w:t xml:space="preserve">McGrath, A. (2007). </w:t>
-      </w:r>
-      <w:r>
-        <w:rPr>
-          <w:i/>
-        </w:rPr>
-        <w:t>You Traitor: Forgiveness when an Ingroup Member Forges an Alliance with the Outgroup</w:t>
-      </w:r>
-      <w:r>
-        <w:t xml:space="preserve">, Carleton University]. </w:t>
-      </w:r>
-      <w:hyperlink r:id="rId8" w:history="1">
-        <w:r>
-          <w:rPr>
-            <w:rStyle w:val="Hyperlink"/>
-          </w:rPr>
-          <w:t>https://curve.carleton.ca/4174d2c7-d690-41b4-9049-a751bd7cf693</w:t>
-        </w:r>
-      </w:hyperlink>
     </w:p>
     <w:p>
       <w:pPr>
         <w:pStyle w:val="EndNoteBibliography"/>
         <w:ind w:left="720" w:hanging="720"/>
-      </w:pPr>
-      <w:r>
-        <w:t xml:space="preserve">Wohl, M. J. A., &amp; Branscombe, N. R. (2005). Forgiveness and Collective Guilt Assignment to Historical Perpetrator Groups Depend on Level of Social Category Inclusiveness. </w:t>
-      </w:r>
-      <w:r>
-        <w:rPr>
-          <w:i/>
-        </w:rPr>
-        <w:t>J Pers Soc Psychol</w:t>
-      </w:r>
-      <w:r>
+        <w:jc w:val="both"/>
+        <w:rPr>
+          <w:rFonts w:ascii="Times New Roman" w:hAnsi="Times New Roman" w:cs="Times New Roman"/>
+          <w:sz w:val="24"/>
+          <w:szCs w:val="24"/>
+        </w:rPr>
+      </w:pPr>
+      <w:r>
+        <w:rPr>
+          <w:rFonts w:ascii="Times New Roman" w:hAnsi="Times New Roman" w:cs="Times New Roman"/>
+          <w:sz w:val="24"/>
+          <w:szCs w:val="24"/>
+        </w:rPr>
+        <w:t xml:space="preserve">Hülle, S., Hülle, S., Liebig, S., Liebig, S., May, M. J., &amp; May, M. J. (2018). Measuring Attitudes Toward Distributive Justice: The Basic Social Justice Orientations Scale. </w:t>
+      </w:r>
+      <w:r>
+        <w:rPr>
+          <w:rFonts w:ascii="Times New Roman" w:hAnsi="Times New Roman" w:cs="Times New Roman"/>
+          <w:i/>
+          <w:sz w:val="24"/>
+          <w:szCs w:val="24"/>
+        </w:rPr>
+        <w:t>Social indicators research</w:t>
+      </w:r>
+      <w:r>
+        <w:rPr>
+          <w:rFonts w:ascii="Times New Roman" w:hAnsi="Times New Roman" w:cs="Times New Roman"/>
+          <w:sz w:val="24"/>
+          <w:szCs w:val="24"/>
+        </w:rPr>
         <w:t>,</w:t>
       </w:r>
       <w:r>
         <w:rPr>
-          <w:i/>
-        </w:rPr>
-        <w:t xml:space="preserve"> 88</w:t>
-      </w:r>
-      <w:r>
-        <w:t xml:space="preserve">(2), 288-303. </w:t>
-      </w:r>
-      <w:hyperlink r:id="rId9" w:history="1">
-        <w:r>
-          <w:rPr>
-            <w:rStyle w:val="Hyperlink"/>
-          </w:rPr>
-          <w:t>https://doi.org/10.1037/0022-3514.88.2.288</w:t>
-        </w:r>
-      </w:hyperlink>
-      <w:r>
-        <w:t xml:space="preserve"> </w:t>
-      </w:r>
-    </w:p>
-    <w:p>
-      <w:pPr>
-        <w:rPr>
-          <w:rFonts w:ascii="Times New Roman" w:hAnsi="Times New Roman" w:cs="Times New Roman"/>
-        </w:rPr>
-      </w:pPr>
-      <w:r>
-        <w:rPr>
-          <w:rFonts w:ascii="Times New Roman" w:hAnsi="Times New Roman" w:cs="Times New Roman"/>
+          <w:rFonts w:ascii="Times New Roman" w:hAnsi="Times New Roman" w:cs="Times New Roman"/>
+          <w:i/>
+          <w:sz w:val="24"/>
+          <w:szCs w:val="24"/>
+        </w:rPr>
+        <w:t xml:space="preserve"> 136</w:t>
+      </w:r>
+      <w:r>
+        <w:rPr>
+          <w:rFonts w:ascii="Times New Roman" w:hAnsi="Times New Roman" w:cs="Times New Roman"/>
+          <w:sz w:val="24"/>
+          <w:szCs w:val="24"/>
+        </w:rPr>
+        <w:t xml:space="preserve">(2), 663-692. </w:t>
+      </w:r>
+    </w:p>
+    <w:p>
+      <w:pPr>
+        <w:jc w:val="both"/>
+        <w:rPr>
+          <w:rFonts w:ascii="Times New Roman" w:hAnsi="Times New Roman" w:cs="Times New Roman"/>
+        </w:rPr>
+      </w:pPr>
+      <w:r>
+        <w:rPr>
+          <w:rFonts w:ascii="Times New Roman" w:hAnsi="Times New Roman" w:cs="Times New Roman"/>
+          <w:sz w:val="24"/>
+          <w:szCs w:val="24"/>
         </w:rPr>
         <w:fldChar w:fldCharType="end"/>
       </w:r>
@@ -2968,7 +2736,6 @@
   <w:style w:type="character" w:default="1" w:styleId="DefaultParagraphFont">
     <w:name w:val="Default Paragraph Font"/>
     <w:uiPriority w:val="1"/>
-    <w:semiHidden/>
     <w:unhideWhenUsed/>
   </w:style>
   <w:style w:type="table" w:default="1" w:styleId="TableNormal">

</xml_diff>